<commit_message>
Se agrego correcciones en formularisos FrmAgregarTarea y FrmModificar
</commit_message>
<xml_diff>
--- a/02. Desarrollo del proyecto/01.Primer ciclo/02.Reuniones semanales/04.Semana 4/01.Minutas/Requerimientos v2/Requerimientos_v2_29102018.docx
+++ b/02. Desarrollo del proyecto/01.Primer ciclo/02.Reuniones semanales/04.Semana 4/01.Minutas/Requerimientos v2/Requerimientos_v2_29102018.docx
@@ -1,6 +1,6 @@
 
 <file path=word/document.xml><?xml version="1.0" encoding="utf-8"?>
-<w:document xmlns:wpc="http://schemas.microsoft.com/office/word/2010/wordprocessingCanvas" xmlns:cx="http://schemas.microsoft.com/office/drawing/2014/chartex" xmlns:mc="http://schemas.openxmlformats.org/markup-compatibility/2006" xmlns:o="urn:schemas-microsoft-com:office:office" xmlns:r="http://schemas.openxmlformats.org/officeDocument/2006/relationships" xmlns:m="http://schemas.openxmlformats.org/officeDocument/2006/math" xmlns:v="urn:schemas-microsoft-com:vml" xmlns:wp14="http://schemas.microsoft.com/office/word/2010/wordprocessingDrawing" xmlns:wp="http://schemas.openxmlformats.org/drawingml/2006/wordprocessingDrawing" xmlns:w10="urn:schemas-microsoft-com:office:word" xmlns:w="http://schemas.openxmlformats.org/wordprocessingml/2006/main" xmlns:w14="http://schemas.microsoft.com/office/word/2010/wordml" xmlns:w15="http://schemas.microsoft.com/office/word/2012/wordml" xmlns:w16se="http://schemas.microsoft.com/office/word/2015/wordml/symex" xmlns:wpg="http://schemas.microsoft.com/office/word/2010/wordprocessingGroup" xmlns:wpi="http://schemas.microsoft.com/office/word/2010/wordprocessingInk" xmlns:wne="http://schemas.microsoft.com/office/word/2006/wordml" xmlns:wps="http://schemas.microsoft.com/office/word/2010/wordprocessingShape" mc:Ignorable="w14 w15 w16se wp14">
+<w:document xmlns:wpc="http://schemas.microsoft.com/office/word/2010/wordprocessingCanvas" xmlns:cx="http://schemas.microsoft.com/office/drawing/2014/chartex" xmlns:cx1="http://schemas.microsoft.com/office/drawing/2015/9/8/chartex" xmlns:cx2="http://schemas.microsoft.com/office/drawing/2015/10/21/chartex" xmlns:cx3="http://schemas.microsoft.com/office/drawing/2016/5/9/chartex" xmlns:cx4="http://schemas.microsoft.com/office/drawing/2016/5/10/chartex" xmlns:cx5="http://schemas.microsoft.com/office/drawing/2016/5/11/chartex" xmlns:cx6="http://schemas.microsoft.com/office/drawing/2016/5/12/chartex" xmlns:cx7="http://schemas.microsoft.com/office/drawing/2016/5/13/chartex" xmlns:cx8="http://schemas.microsoft.com/office/drawing/2016/5/14/chartex" xmlns:mc="http://schemas.openxmlformats.org/markup-compatibility/2006" xmlns:aink="http://schemas.microsoft.com/office/drawing/2016/ink" xmlns:am3d="http://schemas.microsoft.com/office/drawing/2017/model3d" xmlns:o="urn:schemas-microsoft-com:office:office" xmlns:r="http://schemas.openxmlformats.org/officeDocument/2006/relationships" xmlns:m="http://schemas.openxmlformats.org/officeDocument/2006/math" xmlns:v="urn:schemas-microsoft-com:vml" xmlns:wp14="http://schemas.microsoft.com/office/word/2010/wordprocessingDrawing" xmlns:wp="http://schemas.openxmlformats.org/drawingml/2006/wordprocessingDrawing" xmlns:w10="urn:schemas-microsoft-com:office:word" xmlns:w="http://schemas.openxmlformats.org/wordprocessingml/2006/main" xmlns:w14="http://schemas.microsoft.com/office/word/2010/wordml" xmlns:w15="http://schemas.microsoft.com/office/word/2012/wordml" xmlns:w16cid="http://schemas.microsoft.com/office/word/2016/wordml/cid" xmlns:w16se="http://schemas.microsoft.com/office/word/2015/wordml/symex" xmlns:wpg="http://schemas.microsoft.com/office/word/2010/wordprocessingGroup" xmlns:wpi="http://schemas.microsoft.com/office/word/2010/wordprocessingInk" xmlns:wne="http://schemas.microsoft.com/office/word/2006/wordml" xmlns:wps="http://schemas.microsoft.com/office/word/2010/wordprocessingShape" mc:Ignorable="w14 w15 w16se w16cid wp14">
   <w:body>
     <w:p>
       <w:bookmarkStart w:id="0" w:name="_Toc492892116"/>
@@ -25,7 +25,7 @@
     </w:p>
     <w:tbl>
       <w:tblPr>
-        <w:tblStyle w:val="Tabladecuadrcula1clara-nfasis1"/>
+        <w:tblStyle w:val="Tablaconcuadrcula1clara-nfasis1"/>
         <w:tblW w:w="0" w:type="auto"/>
         <w:tblInd w:w="1028" w:type="dxa"/>
         <w:tblLook w:val="04A0" w:firstRow="1" w:lastRow="0" w:firstColumn="1" w:lastColumn="0" w:noHBand="0" w:noVBand="1"/>
@@ -324,8 +324,6 @@
               </w:rPr>
               <w:t>GA</w:t>
             </w:r>
-            <w:bookmarkStart w:id="1" w:name="_GoBack"/>
-            <w:bookmarkEnd w:id="1"/>
           </w:p>
           <w:p>
             <w:pPr>
@@ -390,7 +388,7 @@
     </w:p>
     <w:tbl>
       <w:tblPr>
-        <w:tblStyle w:val="Tabladecuadrcula1clara-nfasis1"/>
+        <w:tblStyle w:val="Tablaconcuadrcula1clara-nfasis1"/>
         <w:tblW w:w="0" w:type="auto"/>
         <w:tblInd w:w="936" w:type="dxa"/>
         <w:tblLook w:val="0600" w:firstRow="0" w:lastRow="0" w:firstColumn="0" w:lastColumn="0" w:noHBand="1" w:noVBand="1"/>
@@ -602,7 +600,7 @@
     </w:p>
     <w:tbl>
       <w:tblPr>
-        <w:tblStyle w:val="Tabladecuadrcula1clara-nfasis1"/>
+        <w:tblStyle w:val="Tablaconcuadrcula1clara-nfasis1"/>
         <w:tblW w:w="0" w:type="auto"/>
         <w:tblInd w:w="988" w:type="dxa"/>
         <w:tblLook w:val="04A0" w:firstRow="1" w:lastRow="0" w:firstColumn="1" w:lastColumn="0" w:noHBand="0" w:noVBand="1"/>
@@ -1034,7 +1032,7 @@
           <w:lang w:val="es-ES_tradnl"/>
         </w:rPr>
       </w:pPr>
-      <w:bookmarkStart w:id="2" w:name="_Toc324333348"/>
+      <w:bookmarkStart w:id="1" w:name="_Toc324333348"/>
       <w:r>
         <w:rPr>
           <w:lang w:val="es-ES_tradnl"/>
@@ -1057,7 +1055,7 @@
         </w:rPr>
         <w:t>DESCRIPCIÓN GENERAL</w:t>
       </w:r>
-      <w:bookmarkEnd w:id="2"/>
+      <w:bookmarkEnd w:id="1"/>
     </w:p>
     <w:p>
       <w:pPr>
@@ -1260,9 +1258,9 @@
           <w:lang w:val="es-ES_tradnl"/>
         </w:rPr>
       </w:pPr>
-      <w:bookmarkStart w:id="3" w:name="_Toc532878319"/>
-      <w:bookmarkStart w:id="4" w:name="_Toc33238241"/>
-      <w:bookmarkStart w:id="5" w:name="_Toc324333350"/>
+      <w:bookmarkStart w:id="2" w:name="_Toc532878319"/>
+      <w:bookmarkStart w:id="3" w:name="_Toc33238241"/>
+      <w:bookmarkStart w:id="4" w:name="_Toc324333350"/>
       <w:r>
         <w:rPr>
           <w:rFonts w:ascii="Arial Narrow" w:hAnsi="Arial Narrow"/>
@@ -1273,9 +1271,9 @@
         </w:rPr>
         <w:t>Funcionalidad del producto</w:t>
       </w:r>
+      <w:bookmarkEnd w:id="2"/>
       <w:bookmarkEnd w:id="3"/>
       <w:bookmarkEnd w:id="4"/>
-      <w:bookmarkEnd w:id="5"/>
     </w:p>
     <w:p>
       <w:pPr>
@@ -1553,17 +1551,15 @@
       </w:pPr>
       <w:r>
         <w:rPr>
-          <w:rFonts w:cs="Arial"/>
           <w:noProof/>
-          <w:color w:val="FF0000"/>
-          <w:lang w:val="es-MX" w:eastAsia="es-MX"/>
+          <w:lang w:eastAsia="es-MX"/>
         </w:rPr>
         <w:lastRenderedPageBreak/>
         <w:drawing>
-          <wp:inline distT="0" distB="0" distL="0" distR="0">
-            <wp:extent cx="3990975" cy="4973525"/>
-            <wp:effectExtent l="0" t="0" r="0" b="0"/>
-            <wp:docPr id="8" name="Imagen 8"/>
+          <wp:inline distT="0" distB="0" distL="0" distR="0" wp14:anchorId="0FE51F3B" wp14:editId="63EBE50F">
+            <wp:extent cx="5219700" cy="4543425"/>
+            <wp:effectExtent l="0" t="0" r="0" b="9525"/>
+            <wp:docPr id="10" name="Imagen 10"/>
             <wp:cNvGraphicFramePr>
               <a:graphicFrameLocks xmlns:a="http://schemas.openxmlformats.org/drawingml/2006/main" noChangeAspect="1"/>
             </wp:cNvGraphicFramePr>
@@ -1592,7 +1588,7 @@
                   <pic:spPr bwMode="auto">
                     <a:xfrm>
                       <a:off x="0" y="0"/>
-                      <a:ext cx="3991105" cy="4973686"/>
+                      <a:ext cx="5219700" cy="4543425"/>
                     </a:xfrm>
                     <a:prstGeom prst="rect">
                       <a:avLst/>
@@ -1654,9 +1650,9 @@
           <w:lang w:val="es-ES_tradnl"/>
         </w:rPr>
       </w:pPr>
-      <w:bookmarkStart w:id="6" w:name="_Toc532878320"/>
-      <w:bookmarkStart w:id="7" w:name="_Toc33238242"/>
-      <w:bookmarkStart w:id="8" w:name="_Toc324333351"/>
+      <w:bookmarkStart w:id="5" w:name="_Toc532878320"/>
+      <w:bookmarkStart w:id="6" w:name="_Toc33238242"/>
+      <w:bookmarkStart w:id="7" w:name="_Toc324333351"/>
       <w:r>
         <w:rPr>
           <w:rFonts w:ascii="Arial Narrow" w:hAnsi="Arial Narrow"/>
@@ -1667,9 +1663,9 @@
         </w:rPr>
         <w:t>Características de los usuarios</w:t>
       </w:r>
+      <w:bookmarkEnd w:id="5"/>
       <w:bookmarkEnd w:id="6"/>
       <w:bookmarkEnd w:id="7"/>
-      <w:bookmarkEnd w:id="8"/>
     </w:p>
     <w:p>
       <w:pPr>
@@ -1921,9 +1917,9 @@
           <w:lang w:val="es-ES_tradnl"/>
         </w:rPr>
       </w:pPr>
-      <w:bookmarkStart w:id="9" w:name="_Toc532878321"/>
-      <w:bookmarkStart w:id="10" w:name="_Toc33238243"/>
-      <w:bookmarkStart w:id="11" w:name="_Toc324333352"/>
+      <w:bookmarkStart w:id="8" w:name="_Toc532878321"/>
+      <w:bookmarkStart w:id="9" w:name="_Toc33238243"/>
+      <w:bookmarkStart w:id="10" w:name="_Toc324333352"/>
       <w:r>
         <w:rPr>
           <w:rFonts w:ascii="Arial Narrow" w:hAnsi="Arial Narrow"/>
@@ -1935,9 +1931,9 @@
         </w:rPr>
         <w:t>Restricciones</w:t>
       </w:r>
+      <w:bookmarkEnd w:id="8"/>
       <w:bookmarkEnd w:id="9"/>
       <w:bookmarkEnd w:id="10"/>
-      <w:bookmarkEnd w:id="11"/>
     </w:p>
     <w:p>
       <w:pPr>
@@ -2200,9 +2196,9 @@
           <w:lang w:val="es-ES_tradnl"/>
         </w:rPr>
       </w:pPr>
-      <w:bookmarkStart w:id="12" w:name="_Toc532878324"/>
-      <w:bookmarkStart w:id="13" w:name="_Toc33238246"/>
-      <w:bookmarkStart w:id="14" w:name="_Toc324333354"/>
+      <w:bookmarkStart w:id="11" w:name="_Toc532878324"/>
+      <w:bookmarkStart w:id="12" w:name="_Toc33238246"/>
+      <w:bookmarkStart w:id="13" w:name="_Toc324333354"/>
     </w:p>
     <w:p>
       <w:pPr>
@@ -2258,9 +2254,9 @@
         </w:rPr>
         <w:t>REQUISITOS ESPECÍFICOS</w:t>
       </w:r>
+      <w:bookmarkEnd w:id="11"/>
       <w:bookmarkEnd w:id="12"/>
       <w:bookmarkEnd w:id="13"/>
-      <w:bookmarkEnd w:id="14"/>
     </w:p>
     <w:p>
       <w:pPr>
@@ -2296,7 +2292,7 @@
     </w:p>
     <w:tbl>
       <w:tblPr>
-        <w:tblStyle w:val="Tabladecuadrcula1clara-nfasis1"/>
+        <w:tblStyle w:val="Tablaconcuadrcula1clara-nfasis1"/>
         <w:tblW w:w="0" w:type="auto"/>
         <w:tblInd w:w="625" w:type="dxa"/>
         <w:tblLook w:val="04A0" w:firstRow="1" w:lastRow="0" w:firstColumn="1" w:lastColumn="0" w:noHBand="0" w:noVBand="1"/>
@@ -2687,7 +2683,7 @@
     </w:p>
     <w:tbl>
       <w:tblPr>
-        <w:tblStyle w:val="Tabladecuadrcula1clara-nfasis1"/>
+        <w:tblStyle w:val="Tablaconcuadrcula1clara-nfasis1"/>
         <w:tblW w:w="0" w:type="auto"/>
         <w:tblInd w:w="625" w:type="dxa"/>
         <w:tblLook w:val="04A0" w:firstRow="1" w:lastRow="0" w:firstColumn="1" w:lastColumn="0" w:noHBand="0" w:noVBand="1"/>
@@ -3139,7 +3135,7 @@
     </w:p>
     <w:tbl>
       <w:tblPr>
-        <w:tblStyle w:val="Tabladecuadrcula1clara-nfasis1"/>
+        <w:tblStyle w:val="Tablaconcuadrcula1clara-nfasis1"/>
         <w:tblW w:w="0" w:type="auto"/>
         <w:tblInd w:w="610" w:type="dxa"/>
         <w:tblLook w:val="04A0" w:firstRow="1" w:lastRow="0" w:firstColumn="1" w:lastColumn="0" w:noHBand="0" w:noVBand="1"/>
@@ -3692,7 +3688,7 @@
     </w:p>
     <w:tbl>
       <w:tblPr>
-        <w:tblStyle w:val="Tabladecuadrcula1clara-nfasis1"/>
+        <w:tblStyle w:val="Tablaconcuadrcula1clara-nfasis1"/>
         <w:tblW w:w="0" w:type="auto"/>
         <w:tblInd w:w="565" w:type="dxa"/>
         <w:tblLook w:val="04A0" w:firstRow="1" w:lastRow="0" w:firstColumn="1" w:lastColumn="0" w:noHBand="0" w:noVBand="1"/>
@@ -3729,7 +3725,6 @@
                 <w:szCs w:val="24"/>
                 <w:lang w:val="es-ES_tradnl"/>
               </w:rPr>
-              <w:lastRenderedPageBreak/>
               <w:t xml:space="preserve">Identificación del requerimiento: </w:t>
             </w:r>
           </w:p>
@@ -3786,6 +3781,7 @@
                 <w:szCs w:val="24"/>
                 <w:lang w:val="es-ES_tradnl"/>
               </w:rPr>
+              <w:lastRenderedPageBreak/>
               <w:t xml:space="preserve">Nombre del Requerimiento: </w:t>
             </w:r>
           </w:p>
@@ -4154,7 +4150,7 @@
     </w:p>
     <w:tbl>
       <w:tblPr>
-        <w:tblStyle w:val="Tabladecuadrcula1clara-nfasis1"/>
+        <w:tblStyle w:val="Tablaconcuadrcula1clara-nfasis1"/>
         <w:tblW w:w="0" w:type="auto"/>
         <w:tblInd w:w="655" w:type="dxa"/>
         <w:tblLook w:val="04A0" w:firstRow="1" w:lastRow="0" w:firstColumn="1" w:lastColumn="0" w:noHBand="0" w:noVBand="1"/>
@@ -4604,7 +4600,7 @@
     </w:p>
     <w:tbl>
       <w:tblPr>
-        <w:tblStyle w:val="Tabladecuadrcula1clara-nfasis1"/>
+        <w:tblStyle w:val="Tablaconcuadrcula1clara-nfasis1"/>
         <w:tblW w:w="0" w:type="auto"/>
         <w:tblInd w:w="625" w:type="dxa"/>
         <w:tblLook w:val="04A0" w:firstRow="1" w:lastRow="0" w:firstColumn="1" w:lastColumn="0" w:noHBand="0" w:noVBand="1"/>
@@ -5159,7 +5155,7 @@
     </w:p>
     <w:tbl>
       <w:tblPr>
-        <w:tblStyle w:val="Tabladecuadrcula1clara-nfasis1"/>
+        <w:tblStyle w:val="Tablaconcuadrcula1clara-nfasis1"/>
         <w:tblW w:w="0" w:type="auto"/>
         <w:tblInd w:w="655" w:type="dxa"/>
         <w:tblLook w:val="04A0" w:firstRow="1" w:lastRow="0" w:firstColumn="1" w:lastColumn="0" w:noHBand="0" w:noVBand="1"/>
@@ -5362,7 +5358,6 @@
                 <w:szCs w:val="20"/>
                 <w:lang w:val="es-ES_tradnl"/>
               </w:rPr>
-              <w:lastRenderedPageBreak/>
               <w:t xml:space="preserve">Características: </w:t>
             </w:r>
           </w:p>
@@ -5559,6 +5554,7 @@
                 <w:szCs w:val="20"/>
                 <w:lang w:val="es-ES_tradnl"/>
               </w:rPr>
+              <w:lastRenderedPageBreak/>
               <w:t xml:space="preserve">Requerimiento NO funcional: </w:t>
             </w:r>
           </w:p>
@@ -5662,7 +5658,7 @@
     </w:p>
     <w:tbl>
       <w:tblPr>
-        <w:tblStyle w:val="Tabladecuadrcula1clara-nfasis1"/>
+        <w:tblStyle w:val="Tablaconcuadrcula1clara-nfasis1"/>
         <w:tblW w:w="0" w:type="auto"/>
         <w:tblInd w:w="625" w:type="dxa"/>
         <w:tblLook w:val="04A0" w:firstRow="1" w:lastRow="0" w:firstColumn="1" w:lastColumn="0" w:noHBand="0" w:noVBand="1"/>
@@ -6140,7 +6136,7 @@
     </w:p>
     <w:tbl>
       <w:tblPr>
-        <w:tblStyle w:val="Tabladecuadrcula1clara-nfasis1"/>
+        <w:tblStyle w:val="Tablaconcuadrcula1clara-nfasis1"/>
         <w:tblW w:w="0" w:type="auto"/>
         <w:tblInd w:w="640" w:type="dxa"/>
         <w:tblLook w:val="04A0" w:firstRow="1" w:lastRow="0" w:firstColumn="1" w:lastColumn="0" w:noHBand="0" w:noVBand="1"/>
@@ -6342,7 +6338,27 @@
                 <w:szCs w:val="20"/>
                 <w:lang w:val="es-ES_tradnl"/>
               </w:rPr>
-              <w:t xml:space="preserve">tión entre twitter, </w:t>
+              <w:t xml:space="preserve">tión entre </w:t>
+            </w:r>
+            <w:proofErr w:type="spellStart"/>
+            <w:r>
+              <w:rPr>
+                <w:rFonts w:ascii="Arial" w:hAnsi="Arial" w:cs="Arial"/>
+                <w:sz w:val="20"/>
+                <w:szCs w:val="20"/>
+                <w:lang w:val="es-ES_tradnl"/>
+              </w:rPr>
+              <w:t>twitter</w:t>
+            </w:r>
+            <w:proofErr w:type="spellEnd"/>
+            <w:r>
+              <w:rPr>
+                <w:rFonts w:ascii="Arial" w:hAnsi="Arial" w:cs="Arial"/>
+                <w:sz w:val="20"/>
+                <w:szCs w:val="20"/>
+                <w:lang w:val="es-ES_tradnl"/>
+              </w:rPr>
+              <w:t xml:space="preserve">, </w:t>
             </w:r>
             <w:proofErr w:type="spellStart"/>
             <w:r>
@@ -6459,7 +6475,27 @@
                 <w:szCs w:val="20"/>
                 <w:lang w:val="es-ES_tradnl"/>
               </w:rPr>
-              <w:t xml:space="preserve">junto con twitter e </w:t>
+              <w:t xml:space="preserve">junto con </w:t>
+            </w:r>
+            <w:proofErr w:type="spellStart"/>
+            <w:r>
+              <w:rPr>
+                <w:rFonts w:ascii="Arial" w:hAnsi="Arial" w:cs="Arial"/>
+                <w:sz w:val="20"/>
+                <w:szCs w:val="20"/>
+                <w:lang w:val="es-ES_tradnl"/>
+              </w:rPr>
+              <w:t>twitter</w:t>
+            </w:r>
+            <w:proofErr w:type="spellEnd"/>
+            <w:r>
+              <w:rPr>
+                <w:rFonts w:ascii="Arial" w:hAnsi="Arial" w:cs="Arial"/>
+                <w:sz w:val="20"/>
+                <w:szCs w:val="20"/>
+                <w:lang w:val="es-ES_tradnl"/>
+              </w:rPr>
+              <w:t xml:space="preserve"> e </w:t>
             </w:r>
             <w:proofErr w:type="spellStart"/>
             <w:r>
@@ -6773,7 +6809,7 @@
     </w:p>
     <w:tbl>
       <w:tblPr>
-        <w:tblStyle w:val="Tabladecuadrcula1clara-nfasis1"/>
+        <w:tblStyle w:val="Tablaconcuadrcula1clara-nfasis1"/>
         <w:tblW w:w="0" w:type="auto"/>
         <w:tblInd w:w="610" w:type="dxa"/>
         <w:tblLook w:val="04A0" w:firstRow="1" w:lastRow="0" w:firstColumn="1" w:lastColumn="0" w:noHBand="0" w:noVBand="1"/>
@@ -7085,7 +7121,7 @@
     </w:p>
     <w:tbl>
       <w:tblPr>
-        <w:tblStyle w:val="Tabladecuadrcula1clara-nfasis1"/>
+        <w:tblStyle w:val="Tablaconcuadrcula1clara-nfasis1"/>
         <w:tblW w:w="0" w:type="auto"/>
         <w:tblInd w:w="610" w:type="dxa"/>
         <w:tblLook w:val="04A0" w:firstRow="1" w:lastRow="0" w:firstColumn="1" w:lastColumn="0" w:noHBand="0" w:noVBand="1"/>
@@ -7122,7 +7158,6 @@
                 <w:szCs w:val="20"/>
                 <w:lang w:val="es-ES_tradnl"/>
               </w:rPr>
-              <w:lastRenderedPageBreak/>
               <w:t xml:space="preserve">Identificación del requerimiento: </w:t>
             </w:r>
           </w:p>
@@ -7235,6 +7270,7 @@
                 <w:szCs w:val="20"/>
                 <w:lang w:val="es-ES_tradnl"/>
               </w:rPr>
+              <w:lastRenderedPageBreak/>
               <w:t xml:space="preserve">Características: </w:t>
             </w:r>
           </w:p>
@@ -7261,7 +7297,54 @@
                 <w:szCs w:val="20"/>
                 <w:lang w:val="es-ES_tradnl"/>
               </w:rPr>
-              <w:t>El sistema deberá de tener un manual de instalación y manual de usuario para facilitar los mantenimientos que serán realizados por el administrador.</w:t>
+              <w:t xml:space="preserve">El sistema deberá de tener un manual de instalación </w:t>
+            </w:r>
+            <w:r>
+              <w:rPr>
+                <w:rFonts w:ascii="Arial" w:hAnsi="Arial" w:cs="Arial"/>
+                <w:sz w:val="20"/>
+                <w:szCs w:val="20"/>
+                <w:lang w:val="es-ES_tradnl"/>
+              </w:rPr>
+              <w:t xml:space="preserve">del sistema </w:t>
+            </w:r>
+            <w:r>
+              <w:rPr>
+                <w:rFonts w:ascii="Arial" w:hAnsi="Arial" w:cs="Arial"/>
+                <w:sz w:val="20"/>
+                <w:szCs w:val="20"/>
+                <w:lang w:val="es-ES_tradnl"/>
+              </w:rPr>
+              <w:t xml:space="preserve">para facilitar </w:t>
+            </w:r>
+            <w:r>
+              <w:rPr>
+                <w:rFonts w:ascii="Arial" w:hAnsi="Arial" w:cs="Arial"/>
+                <w:sz w:val="20"/>
+                <w:szCs w:val="20"/>
+                <w:lang w:val="es-ES_tradnl"/>
+              </w:rPr>
+              <w:t>e</w:t>
+            </w:r>
+            <w:r>
+              <w:rPr>
+                <w:rFonts w:ascii="Arial" w:hAnsi="Arial" w:cs="Arial"/>
+                <w:sz w:val="20"/>
+                <w:szCs w:val="20"/>
+                <w:lang w:val="es-ES_tradnl"/>
+              </w:rPr>
+              <w:t>l mantenimiento que será</w:t>
+            </w:r>
+            <w:bookmarkStart w:id="14" w:name="_GoBack"/>
+            <w:bookmarkEnd w:id="14"/>
+            <w:r>
+              <w:rPr>
+                <w:rFonts w:ascii="Arial" w:hAnsi="Arial" w:cs="Arial"/>
+                <w:sz w:val="20"/>
+                <w:szCs w:val="20"/>
+                <w:lang w:val="es-ES_tradnl"/>
+              </w:rPr>
+              <w:t xml:space="preserve"> realizado por el administrador.</w:t>
             </w:r>
           </w:p>
         </w:tc>
@@ -7404,7 +7487,7 @@
     </w:p>
     <w:tbl>
       <w:tblPr>
-        <w:tblStyle w:val="Tabladecuadrcula1clara-nfasis1"/>
+        <w:tblStyle w:val="Tablaconcuadrcula1clara-nfasis1"/>
         <w:tblW w:w="0" w:type="auto"/>
         <w:tblInd w:w="655" w:type="dxa"/>
         <w:tblLook w:val="04A0" w:firstRow="1" w:lastRow="0" w:firstColumn="1" w:lastColumn="0" w:noHBand="0" w:noVBand="1"/>
@@ -7724,7 +7807,7 @@
     </w:p>
     <w:tbl>
       <w:tblPr>
-        <w:tblStyle w:val="Tabladecuadrcula1clara-nfasis1"/>
+        <w:tblStyle w:val="Tablaconcuadrcula1clara-nfasis1"/>
         <w:tblW w:w="0" w:type="auto"/>
         <w:tblInd w:w="655" w:type="dxa"/>
         <w:tblLook w:val="04A0" w:firstRow="1" w:lastRow="0" w:firstColumn="1" w:lastColumn="0" w:noHBand="0" w:noVBand="1"/>
@@ -8033,7 +8116,7 @@
     </w:p>
     <w:tbl>
       <w:tblPr>
-        <w:tblStyle w:val="Tabladecuadrcula1clara-nfasis1"/>
+        <w:tblStyle w:val="Tablaconcuadrcula1clara-nfasis1"/>
         <w:tblW w:w="0" w:type="auto"/>
         <w:tblInd w:w="625" w:type="dxa"/>
         <w:tblLook w:val="04A0" w:firstRow="1" w:lastRow="0" w:firstColumn="1" w:lastColumn="0" w:noHBand="0" w:noVBand="1"/>
@@ -8416,7 +8499,6 @@
           <w:color w:val="FF0000"/>
           <w:lang w:val="es-ES_tradnl"/>
         </w:rPr>
-        <w:lastRenderedPageBreak/>
         <w:t>.</w:t>
       </w:r>
     </w:p>
@@ -8474,6 +8556,7 @@
         <w:rPr>
           <w:lang w:val="es-ES_tradnl"/>
         </w:rPr>
+        <w:lastRenderedPageBreak/>
         <w:t>La interfaz con el usuario consistirá en un conjunto de ventanas con botones, listas y campos de textos. Ésta deberá ser construida específicamente para el sistema propuesto y, será visualizada desde un navegador de internet.</w:t>
       </w:r>
     </w:p>
@@ -9663,7 +9746,7 @@
 </file>
 
 <file path=word/endnotes.xml><?xml version="1.0" encoding="utf-8"?>
-<w:endnotes xmlns:wpc="http://schemas.microsoft.com/office/word/2010/wordprocessingCanvas" xmlns:cx="http://schemas.microsoft.com/office/drawing/2014/chartex" xmlns:mc="http://schemas.openxmlformats.org/markup-compatibility/2006" xmlns:o="urn:schemas-microsoft-com:office:office" xmlns:r="http://schemas.openxmlformats.org/officeDocument/2006/relationships" xmlns:m="http://schemas.openxmlformats.org/officeDocument/2006/math" xmlns:v="urn:schemas-microsoft-com:vml" xmlns:wp14="http://schemas.microsoft.com/office/word/2010/wordprocessingDrawing" xmlns:wp="http://schemas.openxmlformats.org/drawingml/2006/wordprocessingDrawing" xmlns:w10="urn:schemas-microsoft-com:office:word" xmlns:w="http://schemas.openxmlformats.org/wordprocessingml/2006/main" xmlns:w14="http://schemas.microsoft.com/office/word/2010/wordml" xmlns:w15="http://schemas.microsoft.com/office/word/2012/wordml" xmlns:w16se="http://schemas.microsoft.com/office/word/2015/wordml/symex" xmlns:wpg="http://schemas.microsoft.com/office/word/2010/wordprocessingGroup" xmlns:wpi="http://schemas.microsoft.com/office/word/2010/wordprocessingInk" xmlns:wne="http://schemas.microsoft.com/office/word/2006/wordml" xmlns:wps="http://schemas.microsoft.com/office/word/2010/wordprocessingShape" mc:Ignorable="w14 w15 w16se wp14">
+<w:endnotes xmlns:wpc="http://schemas.microsoft.com/office/word/2010/wordprocessingCanvas" xmlns:cx="http://schemas.microsoft.com/office/drawing/2014/chartex" xmlns:cx1="http://schemas.microsoft.com/office/drawing/2015/9/8/chartex" xmlns:cx2="http://schemas.microsoft.com/office/drawing/2015/10/21/chartex" xmlns:cx3="http://schemas.microsoft.com/office/drawing/2016/5/9/chartex" xmlns:cx4="http://schemas.microsoft.com/office/drawing/2016/5/10/chartex" xmlns:cx5="http://schemas.microsoft.com/office/drawing/2016/5/11/chartex" xmlns:cx6="http://schemas.microsoft.com/office/drawing/2016/5/12/chartex" xmlns:cx7="http://schemas.microsoft.com/office/drawing/2016/5/13/chartex" xmlns:cx8="http://schemas.microsoft.com/office/drawing/2016/5/14/chartex" xmlns:mc="http://schemas.openxmlformats.org/markup-compatibility/2006" xmlns:aink="http://schemas.microsoft.com/office/drawing/2016/ink" xmlns:am3d="http://schemas.microsoft.com/office/drawing/2017/model3d" xmlns:o="urn:schemas-microsoft-com:office:office" xmlns:r="http://schemas.openxmlformats.org/officeDocument/2006/relationships" xmlns:m="http://schemas.openxmlformats.org/officeDocument/2006/math" xmlns:v="urn:schemas-microsoft-com:vml" xmlns:wp14="http://schemas.microsoft.com/office/word/2010/wordprocessingDrawing" xmlns:wp="http://schemas.openxmlformats.org/drawingml/2006/wordprocessingDrawing" xmlns:w10="urn:schemas-microsoft-com:office:word" xmlns:w="http://schemas.openxmlformats.org/wordprocessingml/2006/main" xmlns:w14="http://schemas.microsoft.com/office/word/2010/wordml" xmlns:w15="http://schemas.microsoft.com/office/word/2012/wordml" xmlns:w16cid="http://schemas.microsoft.com/office/word/2016/wordml/cid" xmlns:w16se="http://schemas.microsoft.com/office/word/2015/wordml/symex" xmlns:wpg="http://schemas.microsoft.com/office/word/2010/wordprocessingGroup" xmlns:wpi="http://schemas.microsoft.com/office/word/2010/wordprocessingInk" xmlns:wne="http://schemas.microsoft.com/office/word/2006/wordml" xmlns:wps="http://schemas.microsoft.com/office/word/2010/wordprocessingShape" mc:Ignorable="w14 w15 w16se w16cid wp14">
   <w:endnote w:type="separator" w:id="-1">
     <w:p>
       <w:pPr>
@@ -9688,7 +9771,7 @@
 </file>
 
 <file path=word/footer1.xml><?xml version="1.0" encoding="utf-8"?>
-<w:ftr xmlns:wpc="http://schemas.microsoft.com/office/word/2010/wordprocessingCanvas" xmlns:cx="http://schemas.microsoft.com/office/drawing/2014/chartex" xmlns:mc="http://schemas.openxmlformats.org/markup-compatibility/2006" xmlns:o="urn:schemas-microsoft-com:office:office" xmlns:r="http://schemas.openxmlformats.org/officeDocument/2006/relationships" xmlns:m="http://schemas.openxmlformats.org/officeDocument/2006/math" xmlns:v="urn:schemas-microsoft-com:vml" xmlns:wp14="http://schemas.microsoft.com/office/word/2010/wordprocessingDrawing" xmlns:wp="http://schemas.openxmlformats.org/drawingml/2006/wordprocessingDrawing" xmlns:w10="urn:schemas-microsoft-com:office:word" xmlns:w="http://schemas.openxmlformats.org/wordprocessingml/2006/main" xmlns:w14="http://schemas.microsoft.com/office/word/2010/wordml" xmlns:w15="http://schemas.microsoft.com/office/word/2012/wordml" xmlns:w16se="http://schemas.microsoft.com/office/word/2015/wordml/symex" xmlns:wpg="http://schemas.microsoft.com/office/word/2010/wordprocessingGroup" xmlns:wpi="http://schemas.microsoft.com/office/word/2010/wordprocessingInk" xmlns:wne="http://schemas.microsoft.com/office/word/2006/wordml" xmlns:wps="http://schemas.microsoft.com/office/word/2010/wordprocessingShape" mc:Ignorable="w14 w15 w16se wp14">
+<w:ftr xmlns:wpc="http://schemas.microsoft.com/office/word/2010/wordprocessingCanvas" xmlns:cx="http://schemas.microsoft.com/office/drawing/2014/chartex" xmlns:cx1="http://schemas.microsoft.com/office/drawing/2015/9/8/chartex" xmlns:cx2="http://schemas.microsoft.com/office/drawing/2015/10/21/chartex" xmlns:cx3="http://schemas.microsoft.com/office/drawing/2016/5/9/chartex" xmlns:cx4="http://schemas.microsoft.com/office/drawing/2016/5/10/chartex" xmlns:cx5="http://schemas.microsoft.com/office/drawing/2016/5/11/chartex" xmlns:cx6="http://schemas.microsoft.com/office/drawing/2016/5/12/chartex" xmlns:cx7="http://schemas.microsoft.com/office/drawing/2016/5/13/chartex" xmlns:cx8="http://schemas.microsoft.com/office/drawing/2016/5/14/chartex" xmlns:mc="http://schemas.openxmlformats.org/markup-compatibility/2006" xmlns:aink="http://schemas.microsoft.com/office/drawing/2016/ink" xmlns:am3d="http://schemas.microsoft.com/office/drawing/2017/model3d" xmlns:o="urn:schemas-microsoft-com:office:office" xmlns:r="http://schemas.openxmlformats.org/officeDocument/2006/relationships" xmlns:m="http://schemas.openxmlformats.org/officeDocument/2006/math" xmlns:v="urn:schemas-microsoft-com:vml" xmlns:wp14="http://schemas.microsoft.com/office/word/2010/wordprocessingDrawing" xmlns:wp="http://schemas.openxmlformats.org/drawingml/2006/wordprocessingDrawing" xmlns:w10="urn:schemas-microsoft-com:office:word" xmlns:w="http://schemas.openxmlformats.org/wordprocessingml/2006/main" xmlns:w14="http://schemas.microsoft.com/office/word/2010/wordml" xmlns:w15="http://schemas.microsoft.com/office/word/2012/wordml" xmlns:w16cid="http://schemas.microsoft.com/office/word/2016/wordml/cid" xmlns:w16se="http://schemas.microsoft.com/office/word/2015/wordml/symex" xmlns:wpg="http://schemas.microsoft.com/office/word/2010/wordprocessingGroup" xmlns:wpi="http://schemas.microsoft.com/office/word/2010/wordprocessingInk" xmlns:wne="http://schemas.microsoft.com/office/word/2006/wordml" xmlns:wps="http://schemas.microsoft.com/office/word/2010/wordprocessingShape" mc:Ignorable="w14 w15 w16se w16cid wp14">
   <w:p>
     <w:pPr>
       <w:pStyle w:val="Piedepgina"/>
@@ -9839,7 +9922,7 @@
 </file>
 
 <file path=word/footnotes.xml><?xml version="1.0" encoding="utf-8"?>
-<w:footnotes xmlns:wpc="http://schemas.microsoft.com/office/word/2010/wordprocessingCanvas" xmlns:cx="http://schemas.microsoft.com/office/drawing/2014/chartex" xmlns:mc="http://schemas.openxmlformats.org/markup-compatibility/2006" xmlns:o="urn:schemas-microsoft-com:office:office" xmlns:r="http://schemas.openxmlformats.org/officeDocument/2006/relationships" xmlns:m="http://schemas.openxmlformats.org/officeDocument/2006/math" xmlns:v="urn:schemas-microsoft-com:vml" xmlns:wp14="http://schemas.microsoft.com/office/word/2010/wordprocessingDrawing" xmlns:wp="http://schemas.openxmlformats.org/drawingml/2006/wordprocessingDrawing" xmlns:w10="urn:schemas-microsoft-com:office:word" xmlns:w="http://schemas.openxmlformats.org/wordprocessingml/2006/main" xmlns:w14="http://schemas.microsoft.com/office/word/2010/wordml" xmlns:w15="http://schemas.microsoft.com/office/word/2012/wordml" xmlns:w16se="http://schemas.microsoft.com/office/word/2015/wordml/symex" xmlns:wpg="http://schemas.microsoft.com/office/word/2010/wordprocessingGroup" xmlns:wpi="http://schemas.microsoft.com/office/word/2010/wordprocessingInk" xmlns:wne="http://schemas.microsoft.com/office/word/2006/wordml" xmlns:wps="http://schemas.microsoft.com/office/word/2010/wordprocessingShape" mc:Ignorable="w14 w15 w16se wp14">
+<w:footnotes xmlns:wpc="http://schemas.microsoft.com/office/word/2010/wordprocessingCanvas" xmlns:cx="http://schemas.microsoft.com/office/drawing/2014/chartex" xmlns:cx1="http://schemas.microsoft.com/office/drawing/2015/9/8/chartex" xmlns:cx2="http://schemas.microsoft.com/office/drawing/2015/10/21/chartex" xmlns:cx3="http://schemas.microsoft.com/office/drawing/2016/5/9/chartex" xmlns:cx4="http://schemas.microsoft.com/office/drawing/2016/5/10/chartex" xmlns:cx5="http://schemas.microsoft.com/office/drawing/2016/5/11/chartex" xmlns:cx6="http://schemas.microsoft.com/office/drawing/2016/5/12/chartex" xmlns:cx7="http://schemas.microsoft.com/office/drawing/2016/5/13/chartex" xmlns:cx8="http://schemas.microsoft.com/office/drawing/2016/5/14/chartex" xmlns:mc="http://schemas.openxmlformats.org/markup-compatibility/2006" xmlns:aink="http://schemas.microsoft.com/office/drawing/2016/ink" xmlns:am3d="http://schemas.microsoft.com/office/drawing/2017/model3d" xmlns:o="urn:schemas-microsoft-com:office:office" xmlns:r="http://schemas.openxmlformats.org/officeDocument/2006/relationships" xmlns:m="http://schemas.openxmlformats.org/officeDocument/2006/math" xmlns:v="urn:schemas-microsoft-com:vml" xmlns:wp14="http://schemas.microsoft.com/office/word/2010/wordprocessingDrawing" xmlns:wp="http://schemas.openxmlformats.org/drawingml/2006/wordprocessingDrawing" xmlns:w10="urn:schemas-microsoft-com:office:word" xmlns:w="http://schemas.openxmlformats.org/wordprocessingml/2006/main" xmlns:w14="http://schemas.microsoft.com/office/word/2010/wordml" xmlns:w15="http://schemas.microsoft.com/office/word/2012/wordml" xmlns:w16cid="http://schemas.microsoft.com/office/word/2016/wordml/cid" xmlns:w16se="http://schemas.microsoft.com/office/word/2015/wordml/symex" xmlns:wpg="http://schemas.microsoft.com/office/word/2010/wordprocessingGroup" xmlns:wpi="http://schemas.microsoft.com/office/word/2010/wordprocessingInk" xmlns:wne="http://schemas.microsoft.com/office/word/2006/wordml" xmlns:wps="http://schemas.microsoft.com/office/word/2010/wordprocessingShape" mc:Ignorable="w14 w15 w16se w16cid wp14">
   <w:footnote w:type="separator" w:id="-1">
     <w:p>
       <w:pPr>
@@ -9864,7 +9947,7 @@
 </file>
 
 <file path=word/header1.xml><?xml version="1.0" encoding="utf-8"?>
-<w:hdr xmlns:wpc="http://schemas.microsoft.com/office/word/2010/wordprocessingCanvas" xmlns:cx="http://schemas.microsoft.com/office/drawing/2014/chartex" xmlns:mc="http://schemas.openxmlformats.org/markup-compatibility/2006" xmlns:o="urn:schemas-microsoft-com:office:office" xmlns:r="http://schemas.openxmlformats.org/officeDocument/2006/relationships" xmlns:m="http://schemas.openxmlformats.org/officeDocument/2006/math" xmlns:v="urn:schemas-microsoft-com:vml" xmlns:wp14="http://schemas.microsoft.com/office/word/2010/wordprocessingDrawing" xmlns:wp="http://schemas.openxmlformats.org/drawingml/2006/wordprocessingDrawing" xmlns:w10="urn:schemas-microsoft-com:office:word" xmlns:w="http://schemas.openxmlformats.org/wordprocessingml/2006/main" xmlns:w14="http://schemas.microsoft.com/office/word/2010/wordml" xmlns:w15="http://schemas.microsoft.com/office/word/2012/wordml" xmlns:w16se="http://schemas.microsoft.com/office/word/2015/wordml/symex" xmlns:wpg="http://schemas.microsoft.com/office/word/2010/wordprocessingGroup" xmlns:wpi="http://schemas.microsoft.com/office/word/2010/wordprocessingInk" xmlns:wne="http://schemas.microsoft.com/office/word/2006/wordml" xmlns:wps="http://schemas.microsoft.com/office/word/2010/wordprocessingShape" mc:Ignorable="w14 w15 w16se wp14">
+<w:hdr xmlns:wpc="http://schemas.microsoft.com/office/word/2010/wordprocessingCanvas" xmlns:cx="http://schemas.microsoft.com/office/drawing/2014/chartex" xmlns:cx1="http://schemas.microsoft.com/office/drawing/2015/9/8/chartex" xmlns:cx2="http://schemas.microsoft.com/office/drawing/2015/10/21/chartex" xmlns:cx3="http://schemas.microsoft.com/office/drawing/2016/5/9/chartex" xmlns:cx4="http://schemas.microsoft.com/office/drawing/2016/5/10/chartex" xmlns:cx5="http://schemas.microsoft.com/office/drawing/2016/5/11/chartex" xmlns:cx6="http://schemas.microsoft.com/office/drawing/2016/5/12/chartex" xmlns:cx7="http://schemas.microsoft.com/office/drawing/2016/5/13/chartex" xmlns:cx8="http://schemas.microsoft.com/office/drawing/2016/5/14/chartex" xmlns:mc="http://schemas.openxmlformats.org/markup-compatibility/2006" xmlns:aink="http://schemas.microsoft.com/office/drawing/2016/ink" xmlns:am3d="http://schemas.microsoft.com/office/drawing/2017/model3d" xmlns:o="urn:schemas-microsoft-com:office:office" xmlns:r="http://schemas.openxmlformats.org/officeDocument/2006/relationships" xmlns:m="http://schemas.openxmlformats.org/officeDocument/2006/math" xmlns:v="urn:schemas-microsoft-com:vml" xmlns:wp14="http://schemas.microsoft.com/office/word/2010/wordprocessingDrawing" xmlns:wp="http://schemas.openxmlformats.org/drawingml/2006/wordprocessingDrawing" xmlns:w10="urn:schemas-microsoft-com:office:word" xmlns:w="http://schemas.openxmlformats.org/wordprocessingml/2006/main" xmlns:w14="http://schemas.microsoft.com/office/word/2010/wordml" xmlns:w15="http://schemas.microsoft.com/office/word/2012/wordml" xmlns:w16cid="http://schemas.microsoft.com/office/word/2016/wordml/cid" xmlns:w16se="http://schemas.microsoft.com/office/word/2015/wordml/symex" xmlns:wpg="http://schemas.microsoft.com/office/word/2010/wordprocessingGroup" xmlns:wpi="http://schemas.microsoft.com/office/word/2010/wordprocessingInk" xmlns:wne="http://schemas.microsoft.com/office/word/2006/wordml" xmlns:wps="http://schemas.microsoft.com/office/word/2010/wordprocessingShape" mc:Ignorable="w14 w15 w16se w16cid wp14">
   <w:p>
     <w:pPr>
       <w:pStyle w:val="Encabezado"/>
@@ -10181,7 +10264,7 @@
 </file>
 
 <file path=word/numbering.xml><?xml version="1.0" encoding="utf-8"?>
-<w:numbering xmlns:wpc="http://schemas.microsoft.com/office/word/2010/wordprocessingCanvas" xmlns:cx="http://schemas.microsoft.com/office/drawing/2014/chartex" xmlns:mc="http://schemas.openxmlformats.org/markup-compatibility/2006" xmlns:o="urn:schemas-microsoft-com:office:office" xmlns:r="http://schemas.openxmlformats.org/officeDocument/2006/relationships" xmlns:m="http://schemas.openxmlformats.org/officeDocument/2006/math" xmlns:v="urn:schemas-microsoft-com:vml" xmlns:wp14="http://schemas.microsoft.com/office/word/2010/wordprocessingDrawing" xmlns:wp="http://schemas.openxmlformats.org/drawingml/2006/wordprocessingDrawing" xmlns:w10="urn:schemas-microsoft-com:office:word" xmlns:w="http://schemas.openxmlformats.org/wordprocessingml/2006/main" xmlns:w14="http://schemas.microsoft.com/office/word/2010/wordml" xmlns:w15="http://schemas.microsoft.com/office/word/2012/wordml" xmlns:w16se="http://schemas.microsoft.com/office/word/2015/wordml/symex" xmlns:wpg="http://schemas.microsoft.com/office/word/2010/wordprocessingGroup" xmlns:wpi="http://schemas.microsoft.com/office/word/2010/wordprocessingInk" xmlns:wne="http://schemas.microsoft.com/office/word/2006/wordml" xmlns:wps="http://schemas.microsoft.com/office/word/2010/wordprocessingShape" mc:Ignorable="w14 w15 w16se wp14">
+<w:numbering xmlns:wpc="http://schemas.microsoft.com/office/word/2010/wordprocessingCanvas" xmlns:cx="http://schemas.microsoft.com/office/drawing/2014/chartex" xmlns:cx1="http://schemas.microsoft.com/office/drawing/2015/9/8/chartex" xmlns:cx2="http://schemas.microsoft.com/office/drawing/2015/10/21/chartex" xmlns:cx3="http://schemas.microsoft.com/office/drawing/2016/5/9/chartex" xmlns:cx4="http://schemas.microsoft.com/office/drawing/2016/5/10/chartex" xmlns:cx5="http://schemas.microsoft.com/office/drawing/2016/5/11/chartex" xmlns:cx6="http://schemas.microsoft.com/office/drawing/2016/5/12/chartex" xmlns:cx7="http://schemas.microsoft.com/office/drawing/2016/5/13/chartex" xmlns:cx8="http://schemas.microsoft.com/office/drawing/2016/5/14/chartex" xmlns:mc="http://schemas.openxmlformats.org/markup-compatibility/2006" xmlns:aink="http://schemas.microsoft.com/office/drawing/2016/ink" xmlns:am3d="http://schemas.microsoft.com/office/drawing/2017/model3d" xmlns:o="urn:schemas-microsoft-com:office:office" xmlns:r="http://schemas.openxmlformats.org/officeDocument/2006/relationships" xmlns:m="http://schemas.openxmlformats.org/officeDocument/2006/math" xmlns:v="urn:schemas-microsoft-com:vml" xmlns:wp14="http://schemas.microsoft.com/office/word/2010/wordprocessingDrawing" xmlns:wp="http://schemas.openxmlformats.org/drawingml/2006/wordprocessingDrawing" xmlns:w10="urn:schemas-microsoft-com:office:word" xmlns:w="http://schemas.openxmlformats.org/wordprocessingml/2006/main" xmlns:w14="http://schemas.microsoft.com/office/word/2010/wordml" xmlns:w15="http://schemas.microsoft.com/office/word/2012/wordml" xmlns:w16cid="http://schemas.microsoft.com/office/word/2016/wordml/cid" xmlns:w16se="http://schemas.microsoft.com/office/word/2015/wordml/symex" xmlns:wpg="http://schemas.microsoft.com/office/word/2010/wordprocessingGroup" xmlns:wpi="http://schemas.microsoft.com/office/word/2010/wordprocessingInk" xmlns:wne="http://schemas.microsoft.com/office/word/2006/wordml" xmlns:wps="http://schemas.microsoft.com/office/word/2010/wordprocessingShape" mc:Ignorable="w14 w15 w16se w16cid wp14">
   <w:abstractNum w:abstractNumId="0" w15:restartNumberingAfterBreak="0">
     <w:nsid w:val="05500233"/>
     <w:multiLevelType w:val="hybridMultilevel"/>
@@ -13202,7 +13285,7 @@
 </file>
 
 <file path=word/styles.xml><?xml version="1.0" encoding="utf-8"?>
-<w:styles xmlns:mc="http://schemas.openxmlformats.org/markup-compatibility/2006" xmlns:r="http://schemas.openxmlformats.org/officeDocument/2006/relationships" xmlns:w="http://schemas.openxmlformats.org/wordprocessingml/2006/main" xmlns:w14="http://schemas.microsoft.com/office/word/2010/wordml" xmlns:w15="http://schemas.microsoft.com/office/word/2012/wordml" xmlns:w16se="http://schemas.microsoft.com/office/word/2015/wordml/symex" mc:Ignorable="w14 w15 w16se">
+<w:styles xmlns:mc="http://schemas.openxmlformats.org/markup-compatibility/2006" xmlns:r="http://schemas.openxmlformats.org/officeDocument/2006/relationships" xmlns:w="http://schemas.openxmlformats.org/wordprocessingml/2006/main" xmlns:w14="http://schemas.microsoft.com/office/word/2010/wordml" xmlns:w15="http://schemas.microsoft.com/office/word/2012/wordml" xmlns:w16cid="http://schemas.microsoft.com/office/word/2016/wordml/cid" xmlns:w16se="http://schemas.microsoft.com/office/word/2015/wordml/symex" mc:Ignorable="w14 w15 w16se w16cid">
   <w:docDefaults>
     <w:rPrDefault>
       <w:rPr>
@@ -13218,7 +13301,7 @@
       </w:pPr>
     </w:pPrDefault>
   </w:docDefaults>
-  <w:latentStyles w:defLockedState="0" w:defUIPriority="99" w:defSemiHidden="0" w:defUnhideWhenUsed="0" w:defQFormat="0" w:count="371">
+  <w:latentStyles w:defLockedState="0" w:defUIPriority="99" w:defSemiHidden="0" w:defUnhideWhenUsed="0" w:defQFormat="0" w:count="375">
     <w:lsdException w:name="Normal" w:uiPriority="0" w:qFormat="1"/>
     <w:lsdException w:name="heading 1" w:uiPriority="9" w:qFormat="1"/>
     <w:lsdException w:name="heading 2" w:semiHidden="1" w:uiPriority="9" w:unhideWhenUsed="1" w:qFormat="1"/>
@@ -13324,7 +13407,6 @@
     <w:lsdException w:name="HTML Sample" w:semiHidden="1" w:unhideWhenUsed="1"/>
     <w:lsdException w:name="HTML Typewriter" w:semiHidden="1" w:unhideWhenUsed="1"/>
     <w:lsdException w:name="HTML Variable" w:semiHidden="1" w:unhideWhenUsed="1"/>
-    <w:lsdException w:name="Normal Table" w:semiHidden="1" w:unhideWhenUsed="1"/>
     <w:lsdException w:name="annotation subject" w:semiHidden="1" w:unhideWhenUsed="1"/>
     <w:lsdException w:name="No List" w:semiHidden="1" w:unhideWhenUsed="1"/>
     <w:lsdException w:name="Outline List 1" w:semiHidden="1" w:unhideWhenUsed="1"/>
@@ -13368,10 +13450,8 @@
     <w:lsdException w:name="Table Elegant" w:semiHidden="1" w:unhideWhenUsed="1"/>
     <w:lsdException w:name="Table Professional" w:semiHidden="1" w:unhideWhenUsed="1"/>
     <w:lsdException w:name="Table Subtle 1" w:semiHidden="1" w:unhideWhenUsed="1"/>
-    <w:lsdException w:name="Table Subtle 2" w:semiHidden="1" w:unhideWhenUsed="1"/>
     <w:lsdException w:name="Table Web 1" w:semiHidden="1" w:unhideWhenUsed="1"/>
     <w:lsdException w:name="Table Web 2" w:semiHidden="1" w:unhideWhenUsed="1"/>
-    <w:lsdException w:name="Table Web 3" w:semiHidden="1" w:unhideWhenUsed="1"/>
     <w:lsdException w:name="Balloon Text" w:semiHidden="1" w:unhideWhenUsed="1"/>
     <w:lsdException w:name="Table Grid" w:uiPriority="39"/>
     <w:lsdException w:name="Table Theme" w:semiHidden="1" w:unhideWhenUsed="1"/>
@@ -13590,6 +13670,10 @@
     <w:lsdException w:name="List Table 5 Dark Accent 6" w:uiPriority="50"/>
     <w:lsdException w:name="List Table 6 Colorful Accent 6" w:uiPriority="51"/>
     <w:lsdException w:name="List Table 7 Colorful Accent 6" w:uiPriority="52"/>
+    <w:lsdException w:name="Mention" w:semiHidden="1" w:unhideWhenUsed="1"/>
+    <w:lsdException w:name="Smart Hyperlink" w:semiHidden="1" w:unhideWhenUsed="1"/>
+    <w:lsdException w:name="Hashtag" w:semiHidden="1" w:unhideWhenUsed="1"/>
+    <w:lsdException w:name="Unresolved Mention" w:semiHidden="1" w:unhideWhenUsed="1"/>
   </w:latentStyles>
   <w:style w:type="paragraph" w:default="1" w:styleId="Normal">
     <w:name w:val="Normal"/>
@@ -13867,7 +13951,7 @@
       <w:szCs w:val="18"/>
     </w:rPr>
   </w:style>
-  <w:style w:type="table" w:styleId="Tabladecuadrcula1clara-nfasis5">
+  <w:style w:type="table" w:styleId="Tablaconcuadrcula1clara-nfasis5">
     <w:name w:val="Grid Table 1 Light Accent 5"/>
     <w:basedOn w:val="Tablanormal"/>
     <w:uiPriority w:val="46"/>
@@ -13924,7 +14008,7 @@
       </w:rPr>
     </w:tblStylePr>
   </w:style>
-  <w:style w:type="table" w:styleId="Tabladecuadrcula1clara-nfasis1">
+  <w:style w:type="table" w:styleId="Tablaconcuadrcula1clara-nfasis1">
     <w:name w:val="Grid Table 1 Light Accent 1"/>
     <w:basedOn w:val="Tablanormal"/>
     <w:uiPriority w:val="46"/>
@@ -14080,7 +14164,7 @@
       <w:szCs w:val="24"/>
     </w:rPr>
   </w:style>
-  <w:style w:type="table" w:styleId="Tabladecuadrcula3-nfasis1">
+  <w:style w:type="table" w:styleId="Tablaconcuadrcula3-nfasis1">
     <w:name w:val="Grid Table 3 Accent 1"/>
     <w:basedOn w:val="Tablanormal"/>
     <w:uiPriority w:val="48"/>
@@ -14216,7 +14300,7 @@
       </w:tcPr>
     </w:tblStylePr>
   </w:style>
-  <w:style w:type="table" w:styleId="Tabladecuadrcula6concolores-nfasis1">
+  <w:style w:type="table" w:styleId="Tablaconcuadrcula6concolores-nfasis1">
     <w:name w:val="Grid Table 6 Colorful Accent 1"/>
     <w:basedOn w:val="Tablanormal"/>
     <w:uiPriority w:val="51"/>
@@ -14591,7 +14675,7 @@
 </file>
 
 <file path=customXml/itemProps1.xml><?xml version="1.0" encoding="utf-8"?>
-<ds:datastoreItem xmlns:ds="http://schemas.openxmlformats.org/officeDocument/2006/customXml" ds:itemID="{7BE0E711-5860-44F1-B74E-00CEB9B53B18}">
+<ds:datastoreItem xmlns:ds="http://schemas.openxmlformats.org/officeDocument/2006/customXml" ds:itemID="{21B395FE-58BD-4A42-9060-4CA144BB43A3}">
   <ds:schemaRefs>
     <ds:schemaRef ds:uri="http://schemas.openxmlformats.org/officeDocument/2006/bibliography"/>
   </ds:schemaRefs>

</xml_diff>